<commit_message>
updatera CreaDBScript.sql, ta bort test code
</commit_message>
<xml_diff>
--- a/Filer/Projekt redovisning.docx
+++ b/Filer/Projekt redovisning.docx
@@ -12,7 +12,34 @@
     </w:p>
     <w:p>
       <w:r>
-        <w:t>Anna, Cam, Hampus, Åsa, Hamid</w:t>
+        <w:t>Anna</w:t>
+      </w:r>
+      <w:r>
+        <w:t xml:space="preserve"> Ng</w:t>
+      </w:r>
+      <w:r>
+        <w:t>, Cam</w:t>
+      </w:r>
+      <w:r>
+        <w:t xml:space="preserve"> H</w:t>
+      </w:r>
+      <w:r>
+        <w:t>, Hampus</w:t>
+      </w:r>
+      <w:r>
+        <w:t xml:space="preserve"> B</w:t>
+      </w:r>
+      <w:r>
+        <w:t>, Åsa</w:t>
+      </w:r>
+      <w:r>
+        <w:t xml:space="preserve"> W</w:t>
+      </w:r>
+      <w:r>
+        <w:t>, Hamid</w:t>
+      </w:r>
+      <w:r>
+        <w:t xml:space="preserve"> R</w:t>
       </w:r>
     </w:p>
     <w:p>
@@ -108,86 +135,110 @@
         <w:t>funktion till GUI, design av Customer och Transaction klassen</w:t>
       </w:r>
       <w:r>
+        <w:t xml:space="preserve"> och </w:t>
+      </w:r>
+      <w:r>
+        <w:t>(</w:t>
+      </w:r>
+      <w:r>
+        <w:t>JUnit test av klassen</w:t>
+      </w:r>
+      <w:r>
+        <w:t>) ???</w:t>
+      </w:r>
+    </w:p>
+    <w:p/>
+    <w:p>
+      <w:r>
+        <w:t>Cam</w:t>
+      </w:r>
+      <w:r>
+        <w:t xml:space="preserve">: Ansvarig för BankLogic och </w:t>
+      </w:r>
+      <w:r>
+        <w:t>Repository klassen</w:t>
+      </w:r>
+      <w:r>
+        <w:t xml:space="preserve"> och JUnit test av dessa klasser, design av databasen och skapa databasscript</w:t>
+      </w:r>
+      <w:r>
+        <w:t xml:space="preserve">, delaktig i design och kodning av GUI, </w:t>
+      </w:r>
+      <w:r>
+        <w:t xml:space="preserve"> </w:t>
+      </w:r>
+    </w:p>
+    <w:p/>
+    <w:p>
+      <w:r>
+        <w:t>Hampus: Ansvara</w:t>
+      </w:r>
+      <w:r>
+        <w:t xml:space="preserve"> för </w:t>
+      </w:r>
+      <w:r>
+        <w:t>att generera</w:t>
+      </w:r>
+      <w:r>
+        <w:t xml:space="preserve"> </w:t>
+      </w:r>
+      <w:r>
+        <w:t xml:space="preserve">Java doc och JAR filen, testning av applikationen, </w:t>
+      </w:r>
+      <w:r>
+        <w:t>delaktig i design och kodning av GUI</w:t>
+      </w:r>
+      <w:r>
+        <w:t>,</w:t>
+      </w:r>
+      <w:r>
+        <w:t xml:space="preserve"> </w:t>
+      </w:r>
+      <w:r>
+        <w:t>d</w:t>
+      </w:r>
+      <w:r>
+        <w:t xml:space="preserve">esign </w:t>
+      </w:r>
+      <w:r>
+        <w:t>av</w:t>
+      </w:r>
+      <w:r>
+        <w:t xml:space="preserve"> Customer klassen</w:t>
+      </w:r>
+      <w:r>
         <w:t xml:space="preserve"> och JUnit test av klassen</w:t>
       </w:r>
     </w:p>
     <w:p/>
     <w:p>
       <w:r>
-        <w:t>Cam</w:t>
-      </w:r>
-      <w:r>
-        <w:t xml:space="preserve">: Ansvarig för BankLogic och </w:t>
-      </w:r>
-      <w:r>
-        <w:t>Repository klassen</w:t>
-      </w:r>
-      <w:r>
-        <w:t xml:space="preserve"> och JUnit test av dessa klasser, design och kodning av GUI, design av databasen och skapa databasscript </w:t>
+        <w:t>Åsa: Ansvarig</w:t>
+      </w:r>
+      <w:r>
+        <w:t xml:space="preserve"> för design av klassen Account, SavingsAccount </w:t>
+      </w:r>
+      <w:r>
+        <w:t xml:space="preserve">och CreditAccount </w:t>
+      </w:r>
+      <w:r>
+        <w:t>(</w:t>
+      </w:r>
+      <w:r>
+        <w:t>samt JUnit test</w:t>
+      </w:r>
+    </w:p>
+    <w:p>
+      <w:r>
+        <w:t>av dessa klasser</w:t>
+      </w:r>
+      <w:r>
+        <w:t>)???</w:t>
       </w:r>
     </w:p>
     <w:p/>
     <w:p>
       <w:r>
-        <w:t>Hampus: Ansvara</w:t>
-      </w:r>
-      <w:r>
-        <w:t xml:space="preserve"> för </w:t>
-      </w:r>
-      <w:r>
-        <w:t>att generera</w:t>
-      </w:r>
-      <w:r>
-        <w:t xml:space="preserve"> </w:t>
-      </w:r>
-      <w:r>
-        <w:t>Java doc och JAR filen, testning av applikationen, delaktig i GUI</w:t>
-      </w:r>
-      <w:r>
-        <w:t xml:space="preserve"> design</w:t>
-      </w:r>
-      <w:r>
-        <w:t>,</w:t>
-      </w:r>
-      <w:r>
-        <w:t xml:space="preserve"> </w:t>
-      </w:r>
-      <w:r>
-        <w:t>d</w:t>
-      </w:r>
-      <w:r>
-        <w:t xml:space="preserve">esign </w:t>
-      </w:r>
-      <w:r>
-        <w:t>av</w:t>
-      </w:r>
-      <w:r>
-        <w:t xml:space="preserve"> Customer klassen</w:t>
-      </w:r>
-      <w:r>
-        <w:t xml:space="preserve"> och JUnit test av klassen</w:t>
-      </w:r>
-    </w:p>
-    <w:p/>
-    <w:p>
-      <w:r>
-        <w:t>Åsa: Ansvarig</w:t>
-      </w:r>
-      <w:r>
-        <w:t xml:space="preserve"> för design av klassen Account, SavingsAccount </w:t>
-      </w:r>
-      <w:r>
-        <w:t>och CreditAccount samt JUnit test</w:t>
-      </w:r>
-    </w:p>
-    <w:p>
-      <w:r>
-        <w:t>av dessa klasser</w:t>
-      </w:r>
-    </w:p>
-    <w:p/>
-    <w:p>
-      <w:r>
         <w:t>Hamid</w:t>
       </w:r>
       <w:r>
@@ -197,7 +248,13 @@
         <w:t>Ansvarig för</w:t>
       </w:r>
       <w:r>
-        <w:t xml:space="preserve"> kodning av valideringsfunktion till GUI</w:t>
+        <w:t xml:space="preserve"> kodning av valideringsfunktion </w:t>
+      </w:r>
+      <w:r>
+        <w:t>till GUI</w:t>
+      </w:r>
+      <w:r>
+        <w:t>, delaktig i design av GUI</w:t>
       </w:r>
     </w:p>
     <w:p>
@@ -344,7 +401,10 @@
     </w:p>
     <w:p>
       <w:r>
-        <w:t>Hantering av att alla har samma uppdatera ko</w:t>
+        <w:t xml:space="preserve">Hantering </w:t>
+      </w:r>
+      <w:r>
+        <w:t>att alla har samma uppdatera ko</w:t>
       </w:r>
       <w:r>
         <w:t>der sker genom Github.</w:t>
@@ -353,14 +413,8 @@
     <w:p>
       <w:pPr>
         <w:pStyle w:val="Rubrik1"/>
-        <w:rPr>
-          <w:lang w:val="en-US"/>
-        </w:rPr>
-      </w:pPr>
-      <w:r>
-        <w:rPr>
-          <w:lang w:val="en-US"/>
-        </w:rPr>
+      </w:pPr>
+      <w:r>
         <w:t>Lessons learned</w:t>
       </w:r>
     </w:p>

</xml_diff>